<commit_message>
Changed the versioning number of the document reference code
</commit_message>
<xml_diff>
--- a/Documentation/Technical/Technical Specifications/High Level Design Specification/COMS High-Level Design Specs v1.0.docx
+++ b/Documentation/Technical/Technical Specifications/High Level Design Specification/COMS High-Level Design Specs v1.0.docx
@@ -287,7 +287,7 @@
               <w:t>GG/COMS/TS.2</w:t>
             </w:r>
             <w:r>
-              <w:t>/v</w:t>
+              <w:t>/</w:t>
             </w:r>
             <w:r>
               <w:t>1</w:t>
@@ -423,10 +423,10 @@
               <w:t xml:space="preserve">, </w:t>
             </w:r>
             <w:r>
-              <w:t>April 7</w:t>
-            </w:r>
-            <w:r>
-              <w:t>st, 2011</w:t>
+              <w:t>April 7th</w:t>
+            </w:r>
+            <w:r>
+              <w:t>, 2011</w:t>
             </w:r>
           </w:p>
         </w:tc>
@@ -789,7 +789,7 @@
         <w:t>GG/COMS/TS.2</w:t>
       </w:r>
       <w:r>
-        <w:t>/v1</w:t>
+        <w:t>/1</w:t>
       </w:r>
     </w:p>
     <w:tbl>
@@ -2883,7 +2883,7 @@
             <w:noProof/>
             <w:webHidden/>
           </w:rPr>
-          <w:t>2</w:t>
+          <w:t>1</w:t>
         </w:r>
         <w:r>
           <w:rPr>
@@ -2971,7 +2971,7 @@
             <w:noProof/>
             <w:webHidden/>
           </w:rPr>
-          <w:t>2</w:t>
+          <w:t>1</w:t>
         </w:r>
         <w:r>
           <w:rPr>
@@ -3059,7 +3059,7 @@
             <w:noProof/>
             <w:webHidden/>
           </w:rPr>
-          <w:t>2</w:t>
+          <w:t>1</w:t>
         </w:r>
         <w:r>
           <w:rPr>
@@ -3147,7 +3147,7 @@
             <w:noProof/>
             <w:webHidden/>
           </w:rPr>
-          <w:t>2</w:t>
+          <w:t>1</w:t>
         </w:r>
         <w:r>
           <w:rPr>
@@ -3235,7 +3235,7 @@
             <w:noProof/>
             <w:webHidden/>
           </w:rPr>
-          <w:t>2</w:t>
+          <w:t>1</w:t>
         </w:r>
         <w:r>
           <w:rPr>
@@ -3323,7 +3323,7 @@
             <w:noProof/>
             <w:webHidden/>
           </w:rPr>
-          <w:t>3</w:t>
+          <w:t>1</w:t>
         </w:r>
         <w:r>
           <w:rPr>
@@ -3411,7 +3411,7 @@
             <w:noProof/>
             <w:webHidden/>
           </w:rPr>
-          <w:t>3</w:t>
+          <w:t>1</w:t>
         </w:r>
         <w:r>
           <w:rPr>
@@ -3499,7 +3499,7 @@
             <w:noProof/>
             <w:webHidden/>
           </w:rPr>
-          <w:t>5</w:t>
+          <w:t>1</w:t>
         </w:r>
         <w:r>
           <w:rPr>
@@ -3587,7 +3587,7 @@
             <w:noProof/>
             <w:webHidden/>
           </w:rPr>
-          <w:t>5</w:t>
+          <w:t>1</w:t>
         </w:r>
         <w:r>
           <w:rPr>
@@ -3675,7 +3675,7 @@
             <w:noProof/>
             <w:webHidden/>
           </w:rPr>
-          <w:t>5</w:t>
+          <w:t>1</w:t>
         </w:r>
         <w:r>
           <w:rPr>
@@ -3763,7 +3763,7 @@
             <w:noProof/>
             <w:webHidden/>
           </w:rPr>
-          <w:t>5</w:t>
+          <w:t>1</w:t>
         </w:r>
         <w:r>
           <w:rPr>
@@ -3851,7 +3851,7 @@
             <w:noProof/>
             <w:webHidden/>
           </w:rPr>
-          <w:t>5</w:t>
+          <w:t>1</w:t>
         </w:r>
         <w:r>
           <w:rPr>
@@ -3921,7 +3921,7 @@
             <w:noProof/>
             <w:webHidden/>
           </w:rPr>
-          <w:t>5</w:t>
+          <w:t>1</w:t>
         </w:r>
         <w:r>
           <w:rPr>
@@ -3991,7 +3991,7 @@
             <w:noProof/>
             <w:webHidden/>
           </w:rPr>
-          <w:t>6</w:t>
+          <w:t>1</w:t>
         </w:r>
         <w:r>
           <w:rPr>
@@ -4079,7 +4079,7 @@
             <w:noProof/>
             <w:webHidden/>
           </w:rPr>
-          <w:t>6</w:t>
+          <w:t>1</w:t>
         </w:r>
         <w:r>
           <w:rPr>
@@ -4149,7 +4149,7 @@
             <w:noProof/>
             <w:webHidden/>
           </w:rPr>
-          <w:t>6</w:t>
+          <w:t>1</w:t>
         </w:r>
         <w:r>
           <w:rPr>
@@ -4237,7 +4237,7 @@
             <w:noProof/>
             <w:webHidden/>
           </w:rPr>
-          <w:t>6</w:t>
+          <w:t>1</w:t>
         </w:r>
         <w:r>
           <w:rPr>
@@ -4307,7 +4307,7 @@
             <w:noProof/>
             <w:webHidden/>
           </w:rPr>
-          <w:t>7</w:t>
+          <w:t>1</w:t>
         </w:r>
         <w:r>
           <w:rPr>
@@ -4395,7 +4395,7 @@
             <w:noProof/>
             <w:webHidden/>
           </w:rPr>
-          <w:t>8</w:t>
+          <w:t>1</w:t>
         </w:r>
         <w:r>
           <w:rPr>
@@ -4465,7 +4465,7 @@
             <w:noProof/>
             <w:webHidden/>
           </w:rPr>
-          <w:t>8</w:t>
+          <w:t>1</w:t>
         </w:r>
         <w:r>
           <w:rPr>
@@ -4535,7 +4535,7 @@
             <w:noProof/>
             <w:webHidden/>
           </w:rPr>
-          <w:t>8</w:t>
+          <w:t>1</w:t>
         </w:r>
         <w:r>
           <w:rPr>
@@ -4605,7 +4605,7 @@
             <w:noProof/>
             <w:webHidden/>
           </w:rPr>
-          <w:t>9</w:t>
+          <w:t>1</w:t>
         </w:r>
         <w:r>
           <w:rPr>
@@ -4675,7 +4675,7 @@
             <w:noProof/>
             <w:webHidden/>
           </w:rPr>
-          <w:t>9</w:t>
+          <w:t>1</w:t>
         </w:r>
         <w:r>
           <w:rPr>
@@ -4745,7 +4745,7 @@
             <w:noProof/>
             <w:webHidden/>
           </w:rPr>
-          <w:t>9</w:t>
+          <w:t>1</w:t>
         </w:r>
         <w:r>
           <w:rPr>
@@ -4815,7 +4815,7 @@
             <w:noProof/>
             <w:webHidden/>
           </w:rPr>
-          <w:t>9</w:t>
+          <w:t>1</w:t>
         </w:r>
         <w:r>
           <w:rPr>
@@ -4885,7 +4885,7 @@
             <w:noProof/>
             <w:webHidden/>
           </w:rPr>
-          <w:t>9</w:t>
+          <w:t>1</w:t>
         </w:r>
         <w:r>
           <w:rPr>
@@ -4955,7 +4955,7 @@
             <w:noProof/>
             <w:webHidden/>
           </w:rPr>
-          <w:t>10</w:t>
+          <w:t>1</w:t>
         </w:r>
         <w:r>
           <w:rPr>
@@ -5025,7 +5025,7 @@
             <w:noProof/>
             <w:webHidden/>
           </w:rPr>
-          <w:t>10</w:t>
+          <w:t>1</w:t>
         </w:r>
         <w:r>
           <w:rPr>
@@ -5095,7 +5095,7 @@
             <w:noProof/>
             <w:webHidden/>
           </w:rPr>
-          <w:t>10</w:t>
+          <w:t>1</w:t>
         </w:r>
         <w:r>
           <w:rPr>
@@ -5165,7 +5165,7 @@
             <w:noProof/>
             <w:webHidden/>
           </w:rPr>
-          <w:t>10</w:t>
+          <w:t>1</w:t>
         </w:r>
         <w:r>
           <w:rPr>
@@ -5235,7 +5235,7 @@
             <w:noProof/>
             <w:webHidden/>
           </w:rPr>
-          <w:t>10</w:t>
+          <w:t>1</w:t>
         </w:r>
         <w:r>
           <w:rPr>
@@ -5305,7 +5305,7 @@
             <w:noProof/>
             <w:webHidden/>
           </w:rPr>
-          <w:t>11</w:t>
+          <w:t>1</w:t>
         </w:r>
         <w:r>
           <w:rPr>
@@ -5375,7 +5375,7 @@
             <w:noProof/>
             <w:webHidden/>
           </w:rPr>
-          <w:t>11</w:t>
+          <w:t>1</w:t>
         </w:r>
         <w:r>
           <w:rPr>
@@ -5445,7 +5445,7 @@
             <w:noProof/>
             <w:webHidden/>
           </w:rPr>
-          <w:t>11</w:t>
+          <w:t>1</w:t>
         </w:r>
         <w:r>
           <w:rPr>
@@ -5515,7 +5515,7 @@
             <w:noProof/>
             <w:webHidden/>
           </w:rPr>
-          <w:t>11</w:t>
+          <w:t>1</w:t>
         </w:r>
         <w:r>
           <w:rPr>
@@ -5603,7 +5603,7 @@
             <w:noProof/>
             <w:webHidden/>
           </w:rPr>
-          <w:t>12</w:t>
+          <w:t>1</w:t>
         </w:r>
         <w:r>
           <w:rPr>
@@ -5691,7 +5691,7 @@
             <w:noProof/>
             <w:webHidden/>
           </w:rPr>
-          <w:t>12</w:t>
+          <w:t>1</w:t>
         </w:r>
         <w:r>
           <w:rPr>
@@ -5761,7 +5761,7 @@
             <w:noProof/>
             <w:webHidden/>
           </w:rPr>
-          <w:t>13</w:t>
+          <w:t>1</w:t>
         </w:r>
         <w:r>
           <w:rPr>
@@ -5849,7 +5849,7 @@
             <w:noProof/>
             <w:webHidden/>
           </w:rPr>
-          <w:t>13</w:t>
+          <w:t>1</w:t>
         </w:r>
         <w:r>
           <w:rPr>
@@ -5919,7 +5919,7 @@
             <w:noProof/>
             <w:webHidden/>
           </w:rPr>
-          <w:t>13</w:t>
+          <w:t>1</w:t>
         </w:r>
         <w:r>
           <w:rPr>
@@ -6007,7 +6007,7 @@
             <w:noProof/>
             <w:webHidden/>
           </w:rPr>
-          <w:t>13</w:t>
+          <w:t>1</w:t>
         </w:r>
         <w:r>
           <w:rPr>
@@ -6095,7 +6095,7 @@
             <w:noProof/>
             <w:webHidden/>
           </w:rPr>
-          <w:t>13</w:t>
+          <w:t>1</w:t>
         </w:r>
         <w:r>
           <w:rPr>
@@ -6183,7 +6183,7 @@
             <w:noProof/>
             <w:webHidden/>
           </w:rPr>
-          <w:t>14</w:t>
+          <w:t>1</w:t>
         </w:r>
         <w:r>
           <w:rPr>
@@ -6271,7 +6271,7 @@
             <w:noProof/>
             <w:webHidden/>
           </w:rPr>
-          <w:t>14</w:t>
+          <w:t>1</w:t>
         </w:r>
         <w:r>
           <w:rPr>
@@ -6359,7 +6359,7 @@
             <w:noProof/>
             <w:webHidden/>
           </w:rPr>
-          <w:t>14</w:t>
+          <w:t>1</w:t>
         </w:r>
         <w:r>
           <w:rPr>
@@ -6447,7 +6447,7 @@
             <w:noProof/>
             <w:webHidden/>
           </w:rPr>
-          <w:t>15</w:t>
+          <w:t>1</w:t>
         </w:r>
         <w:r>
           <w:rPr>
@@ -6535,7 +6535,7 @@
             <w:noProof/>
             <w:webHidden/>
           </w:rPr>
-          <w:t>15</w:t>
+          <w:t>1</w:t>
         </w:r>
         <w:r>
           <w:rPr>
@@ -6623,7 +6623,7 @@
             <w:noProof/>
             <w:webHidden/>
           </w:rPr>
-          <w:t>15</w:t>
+          <w:t>1</w:t>
         </w:r>
         <w:r>
           <w:rPr>
@@ -6711,7 +6711,7 @@
             <w:noProof/>
             <w:webHidden/>
           </w:rPr>
-          <w:t>15</w:t>
+          <w:t>1</w:t>
         </w:r>
         <w:r>
           <w:rPr>
@@ -6799,7 +6799,7 @@
             <w:noProof/>
             <w:webHidden/>
           </w:rPr>
-          <w:t>16</w:t>
+          <w:t>1</w:t>
         </w:r>
         <w:r>
           <w:rPr>
@@ -6887,7 +6887,7 @@
             <w:noProof/>
             <w:webHidden/>
           </w:rPr>
-          <w:t>16</w:t>
+          <w:t>1</w:t>
         </w:r>
         <w:r>
           <w:rPr>
@@ -6975,7 +6975,7 @@
             <w:noProof/>
             <w:webHidden/>
           </w:rPr>
-          <w:t>16</w:t>
+          <w:t>1</w:t>
         </w:r>
         <w:r>
           <w:rPr>
@@ -7063,7 +7063,7 @@
             <w:noProof/>
             <w:webHidden/>
           </w:rPr>
-          <w:t>16</w:t>
+          <w:t>1</w:t>
         </w:r>
         <w:r>
           <w:rPr>
@@ -7151,7 +7151,7 @@
             <w:noProof/>
             <w:webHidden/>
           </w:rPr>
-          <w:t>16</w:t>
+          <w:t>1</w:t>
         </w:r>
         <w:r>
           <w:rPr>
@@ -7239,7 +7239,7 @@
             <w:noProof/>
             <w:webHidden/>
           </w:rPr>
-          <w:t>17</w:t>
+          <w:t>1</w:t>
         </w:r>
         <w:r>
           <w:rPr>
@@ -7327,7 +7327,7 @@
             <w:noProof/>
             <w:webHidden/>
           </w:rPr>
-          <w:t>17</w:t>
+          <w:t>1</w:t>
         </w:r>
         <w:r>
           <w:rPr>
@@ -7415,7 +7415,7 @@
             <w:noProof/>
             <w:webHidden/>
           </w:rPr>
-          <w:t>17</w:t>
+          <w:t>1</w:t>
         </w:r>
         <w:r>
           <w:rPr>
@@ -7476,7 +7476,17 @@
         <w:t>Hoang Kim Joint Stock Company</w:t>
       </w:r>
       <w:r>
-        <w:t xml:space="preserve"> is one of the leading providers of printing cylinders in Vietnam. They </w:t>
+        <w:t xml:space="preserve"> is one of the leading providers of printing cylinders in </w:t>
+      </w:r>
+      <w:smartTag w:uri="urn:schemas-microsoft-com:office:smarttags" w:element="place">
+        <w:smartTag w:uri="urn:schemas-microsoft-com:office:smarttags" w:element="country-region">
+          <w:r>
+            <w:t>Vietnam</w:t>
+          </w:r>
+        </w:smartTag>
+      </w:smartTag>
+      <w:r>
+        <w:t xml:space="preserve">. They </w:t>
       </w:r>
       <w:r>
         <w:t xml:space="preserve">are </w:t>
@@ -7488,13 +7498,37 @@
         <w:t xml:space="preserve"> using</w:t>
       </w:r>
       <w:r>
-        <w:t xml:space="preserve"> the latest technologies from Germany and Japan, and their client base</w:t>
+        <w:t xml:space="preserve"> the latest technologies from </w:t>
+      </w:r>
+      <w:smartTag w:uri="urn:schemas-microsoft-com:office:smarttags" w:element="country-region">
+        <w:r>
+          <w:t>Germany</w:t>
+        </w:r>
+      </w:smartTag>
+      <w:r>
+        <w:t xml:space="preserve"> and </w:t>
+      </w:r>
+      <w:smartTag w:uri="urn:schemas-microsoft-com:office:smarttags" w:element="country-region">
+        <w:r>
+          <w:t>Japan</w:t>
+        </w:r>
+      </w:smartTag>
+      <w:r>
+        <w:t>, and their client base</w:t>
       </w:r>
       <w:r>
         <w:t>s</w:t>
       </w:r>
       <w:r>
-        <w:t xml:space="preserve"> include various Vietnamese corporations as well as across Southeast Asia.</w:t>
+        <w:t xml:space="preserve"> include various Vietnamese corporations as well as across </w:t>
+      </w:r>
+      <w:smartTag w:uri="urn:schemas-microsoft-com:office:smarttags" w:element="place">
+        <w:r>
+          <w:t>Southeast Asia</w:t>
+        </w:r>
+      </w:smartTag>
+      <w:r>
+        <w:t>.</w:t>
       </w:r>
     </w:p>
     <w:p>
@@ -21243,7 +21277,7 @@
           <w:rFonts w:ascii="Cambria" w:hAnsi="Cambria" w:cs="Cambria"/>
           <w:noProof/>
         </w:rPr>
-        <w:t>iii</w:t>
+        <w:t>i</w:t>
       </w:r>
     </w:fldSimple>
   </w:p>
@@ -21316,7 +21350,7 @@
         <w:sz w:val="20"/>
         <w:szCs w:val="20"/>
       </w:rPr>
-      <w:t>10</w:t>
+      <w:t>17</w:t>
     </w:r>
     <w:r>
       <w:rPr>
@@ -23700,144 +23734,272 @@
     </w:rPrDefault>
     <w:pPrDefault/>
   </w:docDefaults>
-  <w:latentStyles w:defLockedState="1" w:defUIPriority="99" w:defSemiHidden="1" w:defUnhideWhenUsed="1" w:defQFormat="0" w:count="267">
-    <w:lsdException w:name="Normal" w:semiHidden="0" w:uiPriority="0" w:unhideWhenUsed="0" w:qFormat="1"/>
-    <w:lsdException w:name="heading 1" w:semiHidden="0" w:uiPriority="9" w:unhideWhenUsed="0" w:qFormat="1"/>
-    <w:lsdException w:name="heading 2" w:semiHidden="0" w:uiPriority="9" w:unhideWhenUsed="0" w:qFormat="1"/>
-    <w:lsdException w:name="heading 3" w:semiHidden="0" w:uiPriority="9" w:unhideWhenUsed="0" w:qFormat="1"/>
-    <w:lsdException w:name="heading 4" w:semiHidden="0" w:uiPriority="9" w:unhideWhenUsed="0" w:qFormat="1"/>
-    <w:lsdException w:name="heading 5" w:semiHidden="0" w:uiPriority="9" w:unhideWhenUsed="0" w:qFormat="1"/>
-    <w:lsdException w:name="heading 6" w:semiHidden="0" w:uiPriority="9" w:unhideWhenUsed="0" w:qFormat="1"/>
-    <w:lsdException w:name="heading 7" w:semiHidden="0" w:uiPriority="9" w:unhideWhenUsed="0" w:qFormat="1"/>
-    <w:lsdException w:name="heading 8" w:semiHidden="0" w:uiPriority="9" w:unhideWhenUsed="0" w:qFormat="1"/>
-    <w:lsdException w:name="heading 9" w:semiHidden="0" w:uiPriority="9" w:unhideWhenUsed="0" w:qFormat="1"/>
-    <w:lsdException w:name="toc 1" w:uiPriority="39"/>
-    <w:lsdException w:name="toc 2" w:uiPriority="39"/>
-    <w:lsdException w:name="toc 3" w:uiPriority="39"/>
-    <w:lsdException w:name="toc 4" w:uiPriority="39"/>
-    <w:lsdException w:name="toc 5" w:uiPriority="39"/>
-    <w:lsdException w:name="toc 6" w:uiPriority="39"/>
-    <w:lsdException w:name="toc 7" w:uiPriority="39"/>
-    <w:lsdException w:name="toc 8" w:uiPriority="39"/>
-    <w:lsdException w:name="toc 9" w:uiPriority="39"/>
-    <w:lsdException w:name="caption" w:uiPriority="35" w:qFormat="1"/>
-    <w:lsdException w:name="Title" w:semiHidden="0" w:uiPriority="10" w:unhideWhenUsed="0" w:qFormat="1"/>
-    <w:lsdException w:name="Default Paragraph Font" w:uiPriority="1"/>
-    <w:lsdException w:name="Subtitle" w:semiHidden="0" w:uiPriority="11" w:unhideWhenUsed="0" w:qFormat="1"/>
-    <w:lsdException w:name="Strong" w:semiHidden="0" w:uiPriority="22" w:unhideWhenUsed="0" w:qFormat="1"/>
-    <w:lsdException w:name="Emphasis" w:semiHidden="0" w:uiPriority="20" w:unhideWhenUsed="0" w:qFormat="1"/>
-    <w:lsdException w:name="Table Grid" w:semiHidden="0" w:uiPriority="59" w:unhideWhenUsed="0"/>
-    <w:lsdException w:name="Placeholder Text" w:locked="0" w:unhideWhenUsed="0"/>
-    <w:lsdException w:name="No Spacing" w:locked="0" w:semiHidden="0" w:uiPriority="1" w:unhideWhenUsed="0" w:qFormat="1"/>
-    <w:lsdException w:name="Light Shading" w:locked="0" w:semiHidden="0" w:uiPriority="60" w:unhideWhenUsed="0"/>
-    <w:lsdException w:name="Light List" w:locked="0" w:semiHidden="0" w:uiPriority="61" w:unhideWhenUsed="0"/>
-    <w:lsdException w:name="Light Grid" w:locked="0" w:semiHidden="0" w:uiPriority="62" w:unhideWhenUsed="0"/>
-    <w:lsdException w:name="Medium Shading 1" w:locked="0" w:semiHidden="0" w:uiPriority="63" w:unhideWhenUsed="0"/>
-    <w:lsdException w:name="Medium Shading 2" w:locked="0" w:semiHidden="0" w:uiPriority="64" w:unhideWhenUsed="0"/>
-    <w:lsdException w:name="Medium List 1" w:locked="0" w:semiHidden="0" w:uiPriority="65" w:unhideWhenUsed="0"/>
-    <w:lsdException w:name="Medium List 2" w:locked="0" w:semiHidden="0" w:uiPriority="66" w:unhideWhenUsed="0"/>
-    <w:lsdException w:name="Medium Grid 1" w:locked="0" w:semiHidden="0" w:uiPriority="67" w:unhideWhenUsed="0"/>
-    <w:lsdException w:name="Medium Grid 2" w:locked="0" w:semiHidden="0" w:uiPriority="68" w:unhideWhenUsed="0"/>
-    <w:lsdException w:name="Medium Grid 3" w:locked="0" w:semiHidden="0" w:uiPriority="69" w:unhideWhenUsed="0"/>
-    <w:lsdException w:name="Dark List" w:locked="0" w:semiHidden="0" w:uiPriority="70" w:unhideWhenUsed="0"/>
-    <w:lsdException w:name="Colorful Shading" w:locked="0" w:semiHidden="0" w:uiPriority="71" w:unhideWhenUsed="0"/>
-    <w:lsdException w:name="Colorful List" w:locked="0" w:semiHidden="0" w:uiPriority="72" w:unhideWhenUsed="0"/>
-    <w:lsdException w:name="Colorful Grid" w:locked="0" w:semiHidden="0" w:uiPriority="73" w:unhideWhenUsed="0"/>
-    <w:lsdException w:name="Light Shading Accent 1" w:locked="0" w:semiHidden="0" w:uiPriority="60" w:unhideWhenUsed="0"/>
-    <w:lsdException w:name="Light List Accent 1" w:locked="0" w:semiHidden="0" w:uiPriority="61" w:unhideWhenUsed="0"/>
-    <w:lsdException w:name="Light Grid Accent 1" w:locked="0" w:semiHidden="0" w:uiPriority="62" w:unhideWhenUsed="0"/>
-    <w:lsdException w:name="Medium Shading 1 Accent 1" w:locked="0" w:semiHidden="0" w:uiPriority="63" w:unhideWhenUsed="0"/>
-    <w:lsdException w:name="Medium Shading 2 Accent 1" w:locked="0" w:semiHidden="0" w:uiPriority="64" w:unhideWhenUsed="0"/>
-    <w:lsdException w:name="Medium List 1 Accent 1" w:locked="0" w:semiHidden="0" w:uiPriority="65" w:unhideWhenUsed="0"/>
-    <w:lsdException w:name="Revision" w:locked="0" w:unhideWhenUsed="0"/>
-    <w:lsdException w:name="List Paragraph" w:locked="0" w:semiHidden="0" w:uiPriority="34" w:unhideWhenUsed="0" w:qFormat="1"/>
-    <w:lsdException w:name="Quote" w:locked="0" w:semiHidden="0" w:uiPriority="29" w:unhideWhenUsed="0" w:qFormat="1"/>
-    <w:lsdException w:name="Intense Quote" w:locked="0" w:semiHidden="0" w:uiPriority="30" w:unhideWhenUsed="0" w:qFormat="1"/>
-    <w:lsdException w:name="Medium List 2 Accent 1" w:locked="0" w:semiHidden="0" w:uiPriority="66" w:unhideWhenUsed="0"/>
-    <w:lsdException w:name="Medium Grid 1 Accent 1" w:locked="0" w:semiHidden="0" w:uiPriority="67" w:unhideWhenUsed="0"/>
-    <w:lsdException w:name="Medium Grid 2 Accent 1" w:locked="0" w:semiHidden="0" w:uiPriority="68" w:unhideWhenUsed="0"/>
-    <w:lsdException w:name="Medium Grid 3 Accent 1" w:locked="0" w:semiHidden="0" w:uiPriority="69" w:unhideWhenUsed="0"/>
-    <w:lsdException w:name="Dark List Accent 1" w:locked="0" w:semiHidden="0" w:uiPriority="70" w:unhideWhenUsed="0"/>
-    <w:lsdException w:name="Colorful Shading Accent 1" w:locked="0" w:semiHidden="0" w:uiPriority="71" w:unhideWhenUsed="0"/>
-    <w:lsdException w:name="Colorful List Accent 1" w:locked="0" w:semiHidden="0" w:uiPriority="72" w:unhideWhenUsed="0"/>
-    <w:lsdException w:name="Colorful Grid Accent 1" w:locked="0" w:semiHidden="0" w:uiPriority="73" w:unhideWhenUsed="0"/>
-    <w:lsdException w:name="Light Shading Accent 2" w:locked="0" w:semiHidden="0" w:uiPriority="60" w:unhideWhenUsed="0"/>
-    <w:lsdException w:name="Light List Accent 2" w:locked="0" w:semiHidden="0" w:uiPriority="61" w:unhideWhenUsed="0"/>
-    <w:lsdException w:name="Light Grid Accent 2" w:locked="0" w:semiHidden="0" w:uiPriority="62" w:unhideWhenUsed="0"/>
-    <w:lsdException w:name="Medium Shading 1 Accent 2" w:locked="0" w:semiHidden="0" w:uiPriority="63" w:unhideWhenUsed="0"/>
-    <w:lsdException w:name="Medium Shading 2 Accent 2" w:locked="0" w:semiHidden="0" w:uiPriority="64" w:unhideWhenUsed="0"/>
-    <w:lsdException w:name="Medium List 1 Accent 2" w:locked="0" w:semiHidden="0" w:uiPriority="65" w:unhideWhenUsed="0"/>
-    <w:lsdException w:name="Medium List 2 Accent 2" w:locked="0" w:semiHidden="0" w:uiPriority="66" w:unhideWhenUsed="0"/>
-    <w:lsdException w:name="Medium Grid 1 Accent 2" w:locked="0" w:semiHidden="0" w:uiPriority="67" w:unhideWhenUsed="0"/>
-    <w:lsdException w:name="Medium Grid 2 Accent 2" w:locked="0" w:semiHidden="0" w:uiPriority="68" w:unhideWhenUsed="0"/>
-    <w:lsdException w:name="Medium Grid 3 Accent 2" w:locked="0" w:semiHidden="0" w:uiPriority="69" w:unhideWhenUsed="0"/>
-    <w:lsdException w:name="Dark List Accent 2" w:locked="0" w:semiHidden="0" w:uiPriority="70" w:unhideWhenUsed="0"/>
-    <w:lsdException w:name="Colorful Shading Accent 2" w:locked="0" w:semiHidden="0" w:uiPriority="71" w:unhideWhenUsed="0"/>
-    <w:lsdException w:name="Colorful List Accent 2" w:locked="0" w:semiHidden="0" w:uiPriority="72" w:unhideWhenUsed="0"/>
-    <w:lsdException w:name="Colorful Grid Accent 2" w:locked="0" w:semiHidden="0" w:uiPriority="73" w:unhideWhenUsed="0"/>
-    <w:lsdException w:name="Light Shading Accent 3" w:locked="0" w:semiHidden="0" w:uiPriority="60" w:unhideWhenUsed="0"/>
-    <w:lsdException w:name="Light List Accent 3" w:locked="0" w:semiHidden="0" w:uiPriority="61" w:unhideWhenUsed="0"/>
-    <w:lsdException w:name="Light Grid Accent 3" w:locked="0" w:semiHidden="0" w:uiPriority="62" w:unhideWhenUsed="0"/>
-    <w:lsdException w:name="Medium Shading 1 Accent 3" w:locked="0" w:semiHidden="0" w:uiPriority="63" w:unhideWhenUsed="0"/>
-    <w:lsdException w:name="Medium Shading 2 Accent 3" w:locked="0" w:semiHidden="0" w:uiPriority="64" w:unhideWhenUsed="0"/>
-    <w:lsdException w:name="Medium List 1 Accent 3" w:locked="0" w:semiHidden="0" w:uiPriority="65" w:unhideWhenUsed="0"/>
-    <w:lsdException w:name="Medium List 2 Accent 3" w:locked="0" w:semiHidden="0" w:uiPriority="66" w:unhideWhenUsed="0"/>
-    <w:lsdException w:name="Medium Grid 1 Accent 3" w:locked="0" w:semiHidden="0" w:uiPriority="67" w:unhideWhenUsed="0"/>
-    <w:lsdException w:name="Medium Grid 2 Accent 3" w:locked="0" w:semiHidden="0" w:uiPriority="68" w:unhideWhenUsed="0"/>
-    <w:lsdException w:name="Medium Grid 3 Accent 3" w:locked="0" w:semiHidden="0" w:uiPriority="69" w:unhideWhenUsed="0"/>
-    <w:lsdException w:name="Dark List Accent 3" w:locked="0" w:semiHidden="0" w:uiPriority="70" w:unhideWhenUsed="0"/>
-    <w:lsdException w:name="Colorful Shading Accent 3" w:locked="0" w:semiHidden="0" w:uiPriority="71" w:unhideWhenUsed="0"/>
-    <w:lsdException w:name="Colorful List Accent 3" w:locked="0" w:semiHidden="0" w:uiPriority="72" w:unhideWhenUsed="0"/>
-    <w:lsdException w:name="Colorful Grid Accent 3" w:locked="0" w:semiHidden="0" w:uiPriority="73" w:unhideWhenUsed="0"/>
-    <w:lsdException w:name="Light Shading Accent 4" w:locked="0" w:semiHidden="0" w:uiPriority="60" w:unhideWhenUsed="0"/>
-    <w:lsdException w:name="Light List Accent 4" w:locked="0" w:semiHidden="0" w:uiPriority="61" w:unhideWhenUsed="0"/>
-    <w:lsdException w:name="Light Grid Accent 4" w:locked="0" w:semiHidden="0" w:uiPriority="62" w:unhideWhenUsed="0"/>
-    <w:lsdException w:name="Medium Shading 1 Accent 4" w:locked="0" w:semiHidden="0" w:uiPriority="63" w:unhideWhenUsed="0"/>
-    <w:lsdException w:name="Medium Shading 2 Accent 4" w:locked="0" w:semiHidden="0" w:uiPriority="64" w:unhideWhenUsed="0"/>
-    <w:lsdException w:name="Medium List 1 Accent 4" w:locked="0" w:semiHidden="0" w:uiPriority="65" w:unhideWhenUsed="0"/>
-    <w:lsdException w:name="Medium List 2 Accent 4" w:locked="0" w:semiHidden="0" w:uiPriority="66" w:unhideWhenUsed="0"/>
-    <w:lsdException w:name="Medium Grid 1 Accent 4" w:locked="0" w:semiHidden="0" w:uiPriority="67" w:unhideWhenUsed="0"/>
-    <w:lsdException w:name="Medium Grid 2 Accent 4" w:locked="0" w:semiHidden="0" w:uiPriority="68" w:unhideWhenUsed="0"/>
-    <w:lsdException w:name="Medium Grid 3 Accent 4" w:locked="0" w:semiHidden="0" w:uiPriority="69" w:unhideWhenUsed="0"/>
-    <w:lsdException w:name="Dark List Accent 4" w:locked="0" w:semiHidden="0" w:uiPriority="70" w:unhideWhenUsed="0"/>
-    <w:lsdException w:name="Colorful Shading Accent 4" w:locked="0" w:semiHidden="0" w:uiPriority="71" w:unhideWhenUsed="0"/>
-    <w:lsdException w:name="Colorful List Accent 4" w:locked="0" w:semiHidden="0" w:uiPriority="72" w:unhideWhenUsed="0"/>
-    <w:lsdException w:name="Colorful Grid Accent 4" w:locked="0" w:semiHidden="0" w:uiPriority="73" w:unhideWhenUsed="0"/>
-    <w:lsdException w:name="Light Shading Accent 5" w:locked="0" w:semiHidden="0" w:uiPriority="60" w:unhideWhenUsed="0"/>
-    <w:lsdException w:name="Light List Accent 5" w:locked="0" w:semiHidden="0" w:uiPriority="61" w:unhideWhenUsed="0"/>
-    <w:lsdException w:name="Light Grid Accent 5" w:locked="0" w:semiHidden="0" w:uiPriority="62" w:unhideWhenUsed="0"/>
-    <w:lsdException w:name="Medium Shading 1 Accent 5" w:locked="0" w:semiHidden="0" w:uiPriority="63" w:unhideWhenUsed="0"/>
-    <w:lsdException w:name="Medium Shading 2 Accent 5" w:locked="0" w:semiHidden="0" w:uiPriority="64" w:unhideWhenUsed="0"/>
-    <w:lsdException w:name="Medium List 1 Accent 5" w:locked="0" w:semiHidden="0" w:uiPriority="65" w:unhideWhenUsed="0"/>
-    <w:lsdException w:name="Medium List 2 Accent 5" w:locked="0" w:semiHidden="0" w:uiPriority="66" w:unhideWhenUsed="0"/>
-    <w:lsdException w:name="Medium Grid 1 Accent 5" w:locked="0" w:semiHidden="0" w:uiPriority="67" w:unhideWhenUsed="0"/>
-    <w:lsdException w:name="Medium Grid 2 Accent 5" w:locked="0" w:semiHidden="0" w:uiPriority="68" w:unhideWhenUsed="0"/>
-    <w:lsdException w:name="Medium Grid 3 Accent 5" w:locked="0" w:semiHidden="0" w:uiPriority="69" w:unhideWhenUsed="0"/>
-    <w:lsdException w:name="Dark List Accent 5" w:locked="0" w:semiHidden="0" w:uiPriority="70" w:unhideWhenUsed="0"/>
-    <w:lsdException w:name="Colorful Shading Accent 5" w:locked="0" w:semiHidden="0" w:uiPriority="71" w:unhideWhenUsed="0"/>
-    <w:lsdException w:name="Colorful List Accent 5" w:locked="0" w:semiHidden="0" w:uiPriority="72" w:unhideWhenUsed="0"/>
-    <w:lsdException w:name="Colorful Grid Accent 5" w:locked="0" w:semiHidden="0" w:uiPriority="73" w:unhideWhenUsed="0"/>
-    <w:lsdException w:name="Light Shading Accent 6" w:locked="0" w:semiHidden="0" w:uiPriority="60" w:unhideWhenUsed="0"/>
-    <w:lsdException w:name="Light List Accent 6" w:locked="0" w:semiHidden="0" w:uiPriority="61" w:unhideWhenUsed="0"/>
-    <w:lsdException w:name="Light Grid Accent 6" w:locked="0" w:semiHidden="0" w:uiPriority="62" w:unhideWhenUsed="0"/>
-    <w:lsdException w:name="Medium Shading 1 Accent 6" w:locked="0" w:semiHidden="0" w:uiPriority="63" w:unhideWhenUsed="0"/>
-    <w:lsdException w:name="Medium Shading 2 Accent 6" w:locked="0" w:semiHidden="0" w:uiPriority="64" w:unhideWhenUsed="0"/>
-    <w:lsdException w:name="Medium List 1 Accent 6" w:locked="0" w:semiHidden="0" w:uiPriority="65" w:unhideWhenUsed="0"/>
-    <w:lsdException w:name="Medium List 2 Accent 6" w:locked="0" w:semiHidden="0" w:uiPriority="66" w:unhideWhenUsed="0"/>
-    <w:lsdException w:name="Medium Grid 1 Accent 6" w:locked="0" w:semiHidden="0" w:uiPriority="67" w:unhideWhenUsed="0"/>
-    <w:lsdException w:name="Medium Grid 2 Accent 6" w:locked="0" w:semiHidden="0" w:uiPriority="68" w:unhideWhenUsed="0"/>
-    <w:lsdException w:name="Medium Grid 3 Accent 6" w:locked="0" w:semiHidden="0" w:uiPriority="69" w:unhideWhenUsed="0"/>
-    <w:lsdException w:name="Dark List Accent 6" w:locked="0" w:semiHidden="0" w:uiPriority="70" w:unhideWhenUsed="0"/>
-    <w:lsdException w:name="Colorful Shading Accent 6" w:locked="0" w:semiHidden="0" w:uiPriority="71" w:unhideWhenUsed="0"/>
-    <w:lsdException w:name="Colorful List Accent 6" w:locked="0" w:semiHidden="0" w:uiPriority="72" w:unhideWhenUsed="0"/>
-    <w:lsdException w:name="Colorful Grid Accent 6" w:locked="0" w:semiHidden="0" w:uiPriority="73" w:unhideWhenUsed="0"/>
-    <w:lsdException w:name="Subtle Emphasis" w:locked="0" w:semiHidden="0" w:uiPriority="19" w:unhideWhenUsed="0" w:qFormat="1"/>
-    <w:lsdException w:name="Intense Emphasis" w:locked="0" w:semiHidden="0" w:uiPriority="21" w:unhideWhenUsed="0" w:qFormat="1"/>
-    <w:lsdException w:name="Subtle Reference" w:locked="0" w:semiHidden="0" w:uiPriority="31" w:unhideWhenUsed="0" w:qFormat="1"/>
-    <w:lsdException w:name="Intense Reference" w:locked="0" w:semiHidden="0" w:uiPriority="32" w:unhideWhenUsed="0" w:qFormat="1"/>
-    <w:lsdException w:name="Book Title" w:locked="0" w:semiHidden="0" w:uiPriority="33" w:unhideWhenUsed="0" w:qFormat="1"/>
-    <w:lsdException w:name="Bibliography" w:locked="0" w:uiPriority="37"/>
-    <w:lsdException w:name="TOC Heading" w:locked="0" w:semiHidden="0" w:uiPriority="39" w:unhideWhenUsed="0" w:qFormat="1"/>
+  <w:latentStyles w:defLockedState="0" w:defUIPriority="99" w:defSemiHidden="1" w:defUnhideWhenUsed="0" w:defQFormat="0" w:count="267">
+    <w:lsdException w:name="Normal" w:semiHidden="0" w:uiPriority="0" w:qFormat="1"/>
+    <w:lsdException w:name="heading 1" w:semiHidden="0" w:uiPriority="0" w:qFormat="1"/>
+    <w:lsdException w:name="heading 2" w:semiHidden="0" w:uiPriority="0" w:qFormat="1"/>
+    <w:lsdException w:name="heading 3" w:semiHidden="0" w:uiPriority="0" w:qFormat="1"/>
+    <w:lsdException w:name="heading 4" w:semiHidden="0" w:uiPriority="0" w:qFormat="1"/>
+    <w:lsdException w:name="heading 5" w:semiHidden="0" w:uiPriority="0" w:qFormat="1"/>
+    <w:lsdException w:name="heading 6" w:semiHidden="0" w:uiPriority="0" w:qFormat="1"/>
+    <w:lsdException w:name="heading 7" w:semiHidden="0" w:uiPriority="0" w:qFormat="1"/>
+    <w:lsdException w:name="heading 8" w:semiHidden="0" w:uiPriority="0" w:qFormat="1"/>
+    <w:lsdException w:name="heading 9" w:semiHidden="0" w:uiPriority="0" w:qFormat="1"/>
+    <w:lsdException w:name="index 1" w:locked="1" w:unhideWhenUsed="1"/>
+    <w:lsdException w:name="index 2" w:locked="1" w:unhideWhenUsed="1"/>
+    <w:lsdException w:name="index 3" w:locked="1" w:unhideWhenUsed="1"/>
+    <w:lsdException w:name="index 4" w:locked="1" w:unhideWhenUsed="1"/>
+    <w:lsdException w:name="index 5" w:locked="1" w:unhideWhenUsed="1"/>
+    <w:lsdException w:name="index 6" w:locked="1" w:unhideWhenUsed="1"/>
+    <w:lsdException w:name="index 7" w:locked="1" w:unhideWhenUsed="1"/>
+    <w:lsdException w:name="index 8" w:locked="1" w:unhideWhenUsed="1"/>
+    <w:lsdException w:name="index 9" w:locked="1" w:unhideWhenUsed="1"/>
+    <w:lsdException w:name="toc 1" w:semiHidden="0" w:uiPriority="0"/>
+    <w:lsdException w:name="toc 2" w:semiHidden="0" w:uiPriority="0"/>
+    <w:lsdException w:name="toc 3" w:semiHidden="0" w:uiPriority="0"/>
+    <w:lsdException w:name="toc 4" w:semiHidden="0" w:uiPriority="0"/>
+    <w:lsdException w:name="toc 5" w:semiHidden="0" w:uiPriority="0"/>
+    <w:lsdException w:name="toc 6" w:semiHidden="0" w:uiPriority="0"/>
+    <w:lsdException w:name="toc 7" w:semiHidden="0" w:uiPriority="0"/>
+    <w:lsdException w:name="toc 8" w:semiHidden="0" w:uiPriority="0"/>
+    <w:lsdException w:name="toc 9" w:semiHidden="0" w:uiPriority="0"/>
+    <w:lsdException w:name="Normal Indent" w:locked="1" w:unhideWhenUsed="1"/>
+    <w:lsdException w:name="footnote text" w:locked="1" w:unhideWhenUsed="1"/>
+    <w:lsdException w:name="annotation text" w:locked="1" w:unhideWhenUsed="1"/>
+    <w:lsdException w:name="header" w:locked="1" w:unhideWhenUsed="1"/>
+    <w:lsdException w:name="footer" w:locked="1" w:unhideWhenUsed="1"/>
+    <w:lsdException w:name="index heading" w:locked="1" w:unhideWhenUsed="1"/>
+    <w:lsdException w:name="caption" w:uiPriority="0" w:unhideWhenUsed="1" w:qFormat="1"/>
+    <w:lsdException w:name="table of figures" w:locked="1" w:unhideWhenUsed="1"/>
+    <w:lsdException w:name="envelope address" w:locked="1" w:unhideWhenUsed="1"/>
+    <w:lsdException w:name="envelope return" w:locked="1" w:unhideWhenUsed="1"/>
+    <w:lsdException w:name="footnote reference" w:locked="1" w:unhideWhenUsed="1"/>
+    <w:lsdException w:name="annotation reference" w:locked="1" w:unhideWhenUsed="1"/>
+    <w:lsdException w:name="line number" w:locked="1" w:unhideWhenUsed="1"/>
+    <w:lsdException w:name="page number" w:locked="1" w:unhideWhenUsed="1"/>
+    <w:lsdException w:name="endnote reference" w:locked="1" w:unhideWhenUsed="1"/>
+    <w:lsdException w:name="endnote text" w:locked="1" w:unhideWhenUsed="1"/>
+    <w:lsdException w:name="table of authorities" w:locked="1" w:unhideWhenUsed="1"/>
+    <w:lsdException w:name="macro" w:locked="1" w:unhideWhenUsed="1"/>
+    <w:lsdException w:name="toa heading" w:locked="1" w:unhideWhenUsed="1"/>
+    <w:lsdException w:name="List" w:locked="1" w:unhideWhenUsed="1"/>
+    <w:lsdException w:name="List Bullet" w:locked="1" w:unhideWhenUsed="1"/>
+    <w:lsdException w:name="List Number" w:locked="1" w:unhideWhenUsed="1"/>
+    <w:lsdException w:name="List 2" w:locked="1" w:unhideWhenUsed="1"/>
+    <w:lsdException w:name="List 3" w:locked="1" w:unhideWhenUsed="1"/>
+    <w:lsdException w:name="List 4" w:locked="1" w:unhideWhenUsed="1"/>
+    <w:lsdException w:name="List 5" w:locked="1" w:unhideWhenUsed="1"/>
+    <w:lsdException w:name="List Bullet 2" w:locked="1" w:unhideWhenUsed="1"/>
+    <w:lsdException w:name="List Bullet 3" w:locked="1" w:unhideWhenUsed="1"/>
+    <w:lsdException w:name="List Bullet 4" w:locked="1" w:unhideWhenUsed="1"/>
+    <w:lsdException w:name="List Bullet 5" w:locked="1" w:unhideWhenUsed="1"/>
+    <w:lsdException w:name="List Number 2" w:locked="1" w:unhideWhenUsed="1"/>
+    <w:lsdException w:name="List Number 3" w:locked="1" w:unhideWhenUsed="1"/>
+    <w:lsdException w:name="List Number 4" w:locked="1" w:unhideWhenUsed="1"/>
+    <w:lsdException w:name="List Number 5" w:locked="1" w:unhideWhenUsed="1"/>
+    <w:lsdException w:name="Title" w:semiHidden="0" w:uiPriority="0" w:qFormat="1"/>
+    <w:lsdException w:name="Closing" w:locked="1" w:unhideWhenUsed="1"/>
+    <w:lsdException w:name="Signature" w:locked="1" w:unhideWhenUsed="1"/>
+    <w:lsdException w:name="Default Paragraph Font" w:semiHidden="0" w:uiPriority="0"/>
+    <w:lsdException w:name="Body Text" w:locked="1" w:unhideWhenUsed="1"/>
+    <w:lsdException w:name="Body Text Indent" w:locked="1" w:unhideWhenUsed="1"/>
+    <w:lsdException w:name="List Continue" w:locked="1" w:unhideWhenUsed="1"/>
+    <w:lsdException w:name="List Continue 2" w:locked="1" w:unhideWhenUsed="1"/>
+    <w:lsdException w:name="List Continue 3" w:locked="1" w:unhideWhenUsed="1"/>
+    <w:lsdException w:name="List Continue 4" w:locked="1" w:unhideWhenUsed="1"/>
+    <w:lsdException w:name="List Continue 5" w:locked="1" w:unhideWhenUsed="1"/>
+    <w:lsdException w:name="Message Header" w:locked="1" w:unhideWhenUsed="1"/>
+    <w:lsdException w:name="Subtitle" w:semiHidden="0" w:uiPriority="0" w:qFormat="1"/>
+    <w:lsdException w:name="Salutation" w:locked="1" w:unhideWhenUsed="1"/>
+    <w:lsdException w:name="Date" w:locked="1" w:unhideWhenUsed="1"/>
+    <w:lsdException w:name="Body Text First Indent" w:locked="1" w:unhideWhenUsed="1"/>
+    <w:lsdException w:name="Body Text First Indent 2" w:locked="1" w:unhideWhenUsed="1"/>
+    <w:lsdException w:name="Note Heading" w:locked="1" w:unhideWhenUsed="1"/>
+    <w:lsdException w:name="Body Text 2" w:locked="1" w:unhideWhenUsed="1"/>
+    <w:lsdException w:name="Body Text 3" w:locked="1" w:unhideWhenUsed="1"/>
+    <w:lsdException w:name="Body Text Indent 2" w:locked="1" w:unhideWhenUsed="1"/>
+    <w:lsdException w:name="Body Text Indent 3" w:locked="1" w:unhideWhenUsed="1"/>
+    <w:lsdException w:name="Block Text" w:locked="1" w:unhideWhenUsed="1"/>
+    <w:lsdException w:name="Hyperlink" w:locked="1" w:unhideWhenUsed="1"/>
+    <w:lsdException w:name="FollowedHyperlink" w:locked="1" w:unhideWhenUsed="1"/>
+    <w:lsdException w:name="Strong" w:semiHidden="0" w:uiPriority="0" w:qFormat="1"/>
+    <w:lsdException w:name="Emphasis" w:semiHidden="0" w:uiPriority="0" w:qFormat="1"/>
+    <w:lsdException w:name="Document Map" w:locked="1" w:unhideWhenUsed="1"/>
+    <w:lsdException w:name="Plain Text" w:locked="1" w:unhideWhenUsed="1"/>
+    <w:lsdException w:name="E-mail Signature" w:locked="1" w:unhideWhenUsed="1"/>
+    <w:lsdException w:name="HTML Top of Form" w:locked="1" w:unhideWhenUsed="1"/>
+    <w:lsdException w:name="HTML Bottom of Form" w:locked="1" w:unhideWhenUsed="1"/>
+    <w:lsdException w:name="Normal (Web)" w:locked="1" w:unhideWhenUsed="1"/>
+    <w:lsdException w:name="HTML Acronym" w:locked="1" w:unhideWhenUsed="1"/>
+    <w:lsdException w:name="HTML Address" w:locked="1" w:unhideWhenUsed="1"/>
+    <w:lsdException w:name="HTML Cite" w:locked="1" w:unhideWhenUsed="1"/>
+    <w:lsdException w:name="HTML Code" w:locked="1" w:unhideWhenUsed="1"/>
+    <w:lsdException w:name="HTML Definition" w:locked="1" w:unhideWhenUsed="1"/>
+    <w:lsdException w:name="HTML Keyboard" w:locked="1" w:unhideWhenUsed="1"/>
+    <w:lsdException w:name="HTML Preformatted" w:locked="1" w:unhideWhenUsed="1"/>
+    <w:lsdException w:name="HTML Sample" w:locked="1" w:unhideWhenUsed="1"/>
+    <w:lsdException w:name="HTML Typewriter" w:locked="1" w:unhideWhenUsed="1"/>
+    <w:lsdException w:name="HTML Variable" w:locked="1" w:unhideWhenUsed="1"/>
+    <w:lsdException w:name="Normal Table" w:locked="1" w:unhideWhenUsed="1"/>
+    <w:lsdException w:name="annotation subject" w:locked="1" w:unhideWhenUsed="1"/>
+    <w:lsdException w:name="No List" w:locked="1" w:unhideWhenUsed="1"/>
+    <w:lsdException w:name="Outline List 1" w:locked="1" w:unhideWhenUsed="1"/>
+    <w:lsdException w:name="Outline List 2" w:locked="1" w:unhideWhenUsed="1"/>
+    <w:lsdException w:name="Outline List 3" w:locked="1" w:unhideWhenUsed="1"/>
+    <w:lsdException w:name="Table Simple 1" w:locked="1" w:unhideWhenUsed="1"/>
+    <w:lsdException w:name="Table Simple 2" w:locked="1" w:unhideWhenUsed="1"/>
+    <w:lsdException w:name="Table Simple 3" w:locked="1" w:unhideWhenUsed="1"/>
+    <w:lsdException w:name="Table Classic 1" w:locked="1" w:unhideWhenUsed="1"/>
+    <w:lsdException w:name="Table Classic 2" w:locked="1" w:unhideWhenUsed="1"/>
+    <w:lsdException w:name="Table Classic 3" w:locked="1" w:unhideWhenUsed="1"/>
+    <w:lsdException w:name="Table Classic 4" w:locked="1" w:unhideWhenUsed="1"/>
+    <w:lsdException w:name="Table Colorful 1" w:locked="1" w:unhideWhenUsed="1"/>
+    <w:lsdException w:name="Table Colorful 2" w:locked="1" w:unhideWhenUsed="1"/>
+    <w:lsdException w:name="Table Colorful 3" w:locked="1" w:unhideWhenUsed="1"/>
+    <w:lsdException w:name="Table Columns 1" w:locked="1" w:unhideWhenUsed="1"/>
+    <w:lsdException w:name="Table Columns 2" w:locked="1" w:unhideWhenUsed="1"/>
+    <w:lsdException w:name="Table Columns 3" w:locked="1" w:unhideWhenUsed="1"/>
+    <w:lsdException w:name="Table Columns 4" w:locked="1" w:unhideWhenUsed="1"/>
+    <w:lsdException w:name="Table Columns 5" w:locked="1" w:unhideWhenUsed="1"/>
+    <w:lsdException w:name="Table Grid 1" w:locked="1" w:unhideWhenUsed="1"/>
+    <w:lsdException w:name="Table Grid 2" w:locked="1" w:unhideWhenUsed="1"/>
+    <w:lsdException w:name="Table Grid 3" w:locked="1" w:unhideWhenUsed="1"/>
+    <w:lsdException w:name="Table Grid 4" w:locked="1" w:unhideWhenUsed="1"/>
+    <w:lsdException w:name="Table Grid 5" w:locked="1" w:unhideWhenUsed="1"/>
+    <w:lsdException w:name="Table Grid 6" w:locked="1" w:unhideWhenUsed="1"/>
+    <w:lsdException w:name="Table Grid 7" w:locked="1" w:unhideWhenUsed="1"/>
+    <w:lsdException w:name="Table Grid 8" w:locked="1" w:unhideWhenUsed="1"/>
+    <w:lsdException w:name="Table List 1" w:locked="1" w:unhideWhenUsed="1"/>
+    <w:lsdException w:name="Table List 2" w:locked="1" w:unhideWhenUsed="1"/>
+    <w:lsdException w:name="Table List 3" w:locked="1" w:unhideWhenUsed="1"/>
+    <w:lsdException w:name="Table List 4" w:locked="1" w:unhideWhenUsed="1"/>
+    <w:lsdException w:name="Table List 5" w:locked="1" w:unhideWhenUsed="1"/>
+    <w:lsdException w:name="Table List 6" w:locked="1" w:unhideWhenUsed="1"/>
+    <w:lsdException w:name="Table List 7" w:locked="1" w:unhideWhenUsed="1"/>
+    <w:lsdException w:name="Table List 8" w:locked="1" w:unhideWhenUsed="1"/>
+    <w:lsdException w:name="Table 3D effects 1" w:locked="1" w:unhideWhenUsed="1"/>
+    <w:lsdException w:name="Table 3D effects 2" w:locked="1" w:unhideWhenUsed="1"/>
+    <w:lsdException w:name="Table 3D effects 3" w:locked="1" w:unhideWhenUsed="1"/>
+    <w:lsdException w:name="Table Contemporary" w:locked="1" w:unhideWhenUsed="1"/>
+    <w:lsdException w:name="Table Elegant" w:locked="1" w:unhideWhenUsed="1"/>
+    <w:lsdException w:name="Table Professional" w:locked="1" w:unhideWhenUsed="1"/>
+    <w:lsdException w:name="Table Subtle 1" w:locked="1" w:unhideWhenUsed="1"/>
+    <w:lsdException w:name="Table Subtle 2" w:locked="1" w:unhideWhenUsed="1"/>
+    <w:lsdException w:name="Table Web 1" w:locked="1" w:unhideWhenUsed="1"/>
+    <w:lsdException w:name="Table Web 2" w:locked="1" w:unhideWhenUsed="1"/>
+    <w:lsdException w:name="Table Web 3" w:locked="1" w:unhideWhenUsed="1"/>
+    <w:lsdException w:name="Balloon Text" w:locked="1" w:unhideWhenUsed="1"/>
+    <w:lsdException w:name="Table Grid" w:semiHidden="0" w:uiPriority="0"/>
+    <w:lsdException w:name="Table Theme" w:locked="1" w:unhideWhenUsed="1"/>
+    <w:lsdException w:name="No Spacing" w:semiHidden="0" w:uiPriority="1" w:qFormat="1"/>
+    <w:lsdException w:name="Light Shading" w:semiHidden="0" w:uiPriority="60"/>
+    <w:lsdException w:name="Light List" w:semiHidden="0" w:uiPriority="61"/>
+    <w:lsdException w:name="Light Grid" w:semiHidden="0" w:uiPriority="62"/>
+    <w:lsdException w:name="Medium Shading 1" w:semiHidden="0" w:uiPriority="63"/>
+    <w:lsdException w:name="Medium Shading 2" w:semiHidden="0" w:uiPriority="64"/>
+    <w:lsdException w:name="Medium List 1" w:semiHidden="0" w:uiPriority="65"/>
+    <w:lsdException w:name="Medium List 2" w:semiHidden="0" w:uiPriority="66"/>
+    <w:lsdException w:name="Medium Grid 1" w:semiHidden="0" w:uiPriority="67"/>
+    <w:lsdException w:name="Medium Grid 2" w:semiHidden="0" w:uiPriority="68"/>
+    <w:lsdException w:name="Medium Grid 3" w:semiHidden="0" w:uiPriority="69"/>
+    <w:lsdException w:name="Dark List" w:semiHidden="0" w:uiPriority="70"/>
+    <w:lsdException w:name="Colorful Shading" w:semiHidden="0" w:uiPriority="71"/>
+    <w:lsdException w:name="Colorful List" w:semiHidden="0" w:uiPriority="72"/>
+    <w:lsdException w:name="Colorful Grid" w:semiHidden="0" w:uiPriority="73"/>
+    <w:lsdException w:name="Light Shading Accent 1" w:semiHidden="0" w:uiPriority="60"/>
+    <w:lsdException w:name="Light List Accent 1" w:semiHidden="0" w:uiPriority="61"/>
+    <w:lsdException w:name="Light Grid Accent 1" w:semiHidden="0" w:uiPriority="62"/>
+    <w:lsdException w:name="Medium Shading 1 Accent 1" w:semiHidden="0" w:uiPriority="63"/>
+    <w:lsdException w:name="Medium Shading 2 Accent 1" w:semiHidden="0" w:uiPriority="64"/>
+    <w:lsdException w:name="Medium List 1 Accent 1" w:semiHidden="0" w:uiPriority="65"/>
+    <w:lsdException w:name="List Paragraph" w:semiHidden="0" w:uiPriority="34" w:qFormat="1"/>
+    <w:lsdException w:name="Quote" w:semiHidden="0" w:uiPriority="29" w:qFormat="1"/>
+    <w:lsdException w:name="Intense Quote" w:semiHidden="0" w:uiPriority="30" w:qFormat="1"/>
+    <w:lsdException w:name="Medium List 2 Accent 1" w:semiHidden="0" w:uiPriority="66"/>
+    <w:lsdException w:name="Medium Grid 1 Accent 1" w:semiHidden="0" w:uiPriority="67"/>
+    <w:lsdException w:name="Medium Grid 2 Accent 1" w:semiHidden="0" w:uiPriority="68"/>
+    <w:lsdException w:name="Medium Grid 3 Accent 1" w:semiHidden="0" w:uiPriority="69"/>
+    <w:lsdException w:name="Dark List Accent 1" w:semiHidden="0" w:uiPriority="70"/>
+    <w:lsdException w:name="Colorful Shading Accent 1" w:semiHidden="0" w:uiPriority="71"/>
+    <w:lsdException w:name="Colorful List Accent 1" w:semiHidden="0" w:uiPriority="72"/>
+    <w:lsdException w:name="Colorful Grid Accent 1" w:semiHidden="0" w:uiPriority="73"/>
+    <w:lsdException w:name="Light Shading Accent 2" w:semiHidden="0" w:uiPriority="60"/>
+    <w:lsdException w:name="Light List Accent 2" w:semiHidden="0" w:uiPriority="61"/>
+    <w:lsdException w:name="Light Grid Accent 2" w:semiHidden="0" w:uiPriority="62"/>
+    <w:lsdException w:name="Medium Shading 1 Accent 2" w:semiHidden="0" w:uiPriority="63"/>
+    <w:lsdException w:name="Medium Shading 2 Accent 2" w:semiHidden="0" w:uiPriority="64"/>
+    <w:lsdException w:name="Medium List 1 Accent 2" w:semiHidden="0" w:uiPriority="65"/>
+    <w:lsdException w:name="Medium List 2 Accent 2" w:semiHidden="0" w:uiPriority="66"/>
+    <w:lsdException w:name="Medium Grid 1 Accent 2" w:semiHidden="0" w:uiPriority="67"/>
+    <w:lsdException w:name="Medium Grid 2 Accent 2" w:semiHidden="0" w:uiPriority="68"/>
+    <w:lsdException w:name="Medium Grid 3 Accent 2" w:semiHidden="0" w:uiPriority="69"/>
+    <w:lsdException w:name="Dark List Accent 2" w:semiHidden="0" w:uiPriority="70"/>
+    <w:lsdException w:name="Colorful Shading Accent 2" w:semiHidden="0" w:uiPriority="71"/>
+    <w:lsdException w:name="Colorful List Accent 2" w:semiHidden="0" w:uiPriority="72"/>
+    <w:lsdException w:name="Colorful Grid Accent 2" w:semiHidden="0" w:uiPriority="73"/>
+    <w:lsdException w:name="Light Shading Accent 3" w:semiHidden="0" w:uiPriority="60"/>
+    <w:lsdException w:name="Light List Accent 3" w:semiHidden="0" w:uiPriority="61"/>
+    <w:lsdException w:name="Light Grid Accent 3" w:semiHidden="0" w:uiPriority="62"/>
+    <w:lsdException w:name="Medium Shading 1 Accent 3" w:semiHidden="0" w:uiPriority="63"/>
+    <w:lsdException w:name="Medium Shading 2 Accent 3" w:semiHidden="0" w:uiPriority="64"/>
+    <w:lsdException w:name="Medium List 1 Accent 3" w:semiHidden="0" w:uiPriority="65"/>
+    <w:lsdException w:name="Medium List 2 Accent 3" w:semiHidden="0" w:uiPriority="66"/>
+    <w:lsdException w:name="Medium Grid 1 Accent 3" w:semiHidden="0" w:uiPriority="67"/>
+    <w:lsdException w:name="Medium Grid 2 Accent 3" w:semiHidden="0" w:uiPriority="68"/>
+    <w:lsdException w:name="Medium Grid 3 Accent 3" w:semiHidden="0" w:uiPriority="69"/>
+    <w:lsdException w:name="Dark List Accent 3" w:semiHidden="0" w:uiPriority="70"/>
+    <w:lsdException w:name="Colorful Shading Accent 3" w:semiHidden="0" w:uiPriority="71"/>
+    <w:lsdException w:name="Colorful List Accent 3" w:semiHidden="0" w:uiPriority="72"/>
+    <w:lsdException w:name="Colorful Grid Accent 3" w:semiHidden="0" w:uiPriority="73"/>
+    <w:lsdException w:name="Light Shading Accent 4" w:semiHidden="0" w:uiPriority="60"/>
+    <w:lsdException w:name="Light List Accent 4" w:semiHidden="0" w:uiPriority="61"/>
+    <w:lsdException w:name="Light Grid Accent 4" w:semiHidden="0" w:uiPriority="62"/>
+    <w:lsdException w:name="Medium Shading 1 Accent 4" w:semiHidden="0" w:uiPriority="63"/>
+    <w:lsdException w:name="Medium Shading 2 Accent 4" w:semiHidden="0" w:uiPriority="64"/>
+    <w:lsdException w:name="Medium List 1 Accent 4" w:semiHidden="0" w:uiPriority="65"/>
+    <w:lsdException w:name="Medium List 2 Accent 4" w:semiHidden="0" w:uiPriority="66"/>
+    <w:lsdException w:name="Medium Grid 1 Accent 4" w:semiHidden="0" w:uiPriority="67"/>
+    <w:lsdException w:name="Medium Grid 2 Accent 4" w:semiHidden="0" w:uiPriority="68"/>
+    <w:lsdException w:name="Medium Grid 3 Accent 4" w:semiHidden="0" w:uiPriority="69"/>
+    <w:lsdException w:name="Dark List Accent 4" w:semiHidden="0" w:uiPriority="70"/>
+    <w:lsdException w:name="Colorful Shading Accent 4" w:semiHidden="0" w:uiPriority="71"/>
+    <w:lsdException w:name="Colorful List Accent 4" w:semiHidden="0" w:uiPriority="72"/>
+    <w:lsdException w:name="Colorful Grid Accent 4" w:semiHidden="0" w:uiPriority="73"/>
+    <w:lsdException w:name="Light Shading Accent 5" w:semiHidden="0" w:uiPriority="60"/>
+    <w:lsdException w:name="Light List Accent 5" w:semiHidden="0" w:uiPriority="61"/>
+    <w:lsdException w:name="Light Grid Accent 5" w:semiHidden="0" w:uiPriority="62"/>
+    <w:lsdException w:name="Medium Shading 1 Accent 5" w:semiHidden="0" w:uiPriority="63"/>
+    <w:lsdException w:name="Medium Shading 2 Accent 5" w:semiHidden="0" w:uiPriority="64"/>
+    <w:lsdException w:name="Medium List 1 Accent 5" w:semiHidden="0" w:uiPriority="65"/>
+    <w:lsdException w:name="Medium List 2 Accent 5" w:semiHidden="0" w:uiPriority="66"/>
+    <w:lsdException w:name="Medium Grid 1 Accent 5" w:semiHidden="0" w:uiPriority="67"/>
+    <w:lsdException w:name="Medium Grid 2 Accent 5" w:semiHidden="0" w:uiPriority="68"/>
+    <w:lsdException w:name="Medium Grid 3 Accent 5" w:semiHidden="0" w:uiPriority="69"/>
+    <w:lsdException w:name="Dark List Accent 5" w:semiHidden="0" w:uiPriority="70"/>
+    <w:lsdException w:name="Colorful Shading Accent 5" w:semiHidden="0" w:uiPriority="71"/>
+    <w:lsdException w:name="Colorful List Accent 5" w:semiHidden="0" w:uiPriority="72"/>
+    <w:lsdException w:name="Colorful Grid Accent 5" w:semiHidden="0" w:uiPriority="73"/>
+    <w:lsdException w:name="Light Shading Accent 6" w:semiHidden="0" w:uiPriority="60"/>
+    <w:lsdException w:name="Light List Accent 6" w:semiHidden="0" w:uiPriority="61"/>
+    <w:lsdException w:name="Light Grid Accent 6" w:semiHidden="0" w:uiPriority="62"/>
+    <w:lsdException w:name="Medium Shading 1 Accent 6" w:semiHidden="0" w:uiPriority="63"/>
+    <w:lsdException w:name="Medium Shading 2 Accent 6" w:semiHidden="0" w:uiPriority="64"/>
+    <w:lsdException w:name="Medium List 1 Accent 6" w:semiHidden="0" w:uiPriority="65"/>
+    <w:lsdException w:name="Medium List 2 Accent 6" w:semiHidden="0" w:uiPriority="66"/>
+    <w:lsdException w:name="Medium Grid 1 Accent 6" w:semiHidden="0" w:uiPriority="67"/>
+    <w:lsdException w:name="Medium Grid 2 Accent 6" w:semiHidden="0" w:uiPriority="68"/>
+    <w:lsdException w:name="Medium Grid 3 Accent 6" w:semiHidden="0" w:uiPriority="69"/>
+    <w:lsdException w:name="Dark List Accent 6" w:semiHidden="0" w:uiPriority="70"/>
+    <w:lsdException w:name="Colorful Shading Accent 6" w:semiHidden="0" w:uiPriority="71"/>
+    <w:lsdException w:name="Colorful List Accent 6" w:semiHidden="0" w:uiPriority="72"/>
+    <w:lsdException w:name="Colorful Grid Accent 6" w:semiHidden="0" w:uiPriority="73"/>
+    <w:lsdException w:name="Subtle Emphasis" w:semiHidden="0" w:uiPriority="19" w:qFormat="1"/>
+    <w:lsdException w:name="Intense Emphasis" w:semiHidden="0" w:uiPriority="21" w:qFormat="1"/>
+    <w:lsdException w:name="Subtle Reference" w:semiHidden="0" w:uiPriority="31" w:qFormat="1"/>
+    <w:lsdException w:name="Intense Reference" w:semiHidden="0" w:uiPriority="32" w:qFormat="1"/>
+    <w:lsdException w:name="Book Title" w:semiHidden="0" w:uiPriority="33" w:qFormat="1"/>
+    <w:lsdException w:name="Bibliography" w:uiPriority="37" w:unhideWhenUsed="1"/>
+    <w:lsdException w:name="TOC Heading" w:semiHidden="0" w:uiPriority="39" w:qFormat="1"/>
   </w:latentStyles>
   <w:style w:type="paragraph" w:default="1" w:styleId="Normal">
     <w:name w:val="Normal"/>

</xml_diff>